<commit_message>
apparently we needed a dropbox leanne :( please dont update your .dropbox files they are for drop and will cause collisions (client side files)
</commit_message>
<xml_diff>
--- a/docs/GameOutline.docx
+++ b/docs/GameOutline.docx
@@ -87,6 +87,16 @@
         </w:rPr>
         <w:t>Jordan Burdett -</w:t>
       </w:r>
+      <w:bookmarkStart w:id="0" w:name="_GoBack"/>
+      <w:r>
+        <w:t xml:space="preserve"> </w:t>
+      </w:r>
+      <w:proofErr w:type="spellStart"/>
+      <w:r>
+        <w:t>jburdett</w:t>
+      </w:r>
+      <w:bookmarkEnd w:id="0"/>
+      <w:proofErr w:type="spellEnd"/>
     </w:p>
     <w:p>
       <w:pPr>
@@ -629,8 +639,6 @@
       <w:r>
         <w:t>The player will be shown the results of the merging of DNA, and then gain control of the newly spawned creature.</w:t>
       </w:r>
-      <w:bookmarkStart w:id="0" w:name="_GoBack"/>
-      <w:bookmarkEnd w:id="0"/>
     </w:p>
     <w:p>
       <w:pPr>

</xml_diff>